<commit_message>
Updated sprint 2 report
Completed the sprint 2 review.
</commit_message>
<xml_diff>
--- a/Documents/Sprints/PRCO204 Sprint 2.docx
+++ b/Documents/Sprints/PRCO204 Sprint 2.docx
@@ -26,27 +26,12 @@
     </w:p>
     <w:p>
       <w:r>
-        <w:t xml:space="preserve">Start date: </w:t>
-      </w:r>
-      <w:r>
-        <w:t>14</w:t>
-      </w:r>
-      <w:r>
-        <w:t>/</w:t>
-      </w:r>
-      <w:r>
-        <w:t>2</w:t>
-      </w:r>
-      <w:r>
-        <w:t>/2020</w:t>
+        <w:t>Start date: 14/2/2020</w:t>
       </w:r>
     </w:p>
     <w:p>
       <w:r>
-        <w:t xml:space="preserve">End date: </w:t>
-      </w:r>
-      <w:r>
-        <w:t>2</w:t>
+        <w:t>End date: 2</w:t>
       </w:r>
       <w:r>
         <w:t>8</w:t>
@@ -75,8 +60,6 @@
       <w:r>
         <w:t>We will also create the initial frontend and backend functionality.</w:t>
       </w:r>
-      <w:bookmarkStart w:id="0" w:name="_GoBack"/>
-      <w:bookmarkEnd w:id="0"/>
     </w:p>
     <w:p>
       <w:pPr>
@@ -361,13 +344,7 @@
               <w:rPr>
                 <w:rFonts w:cstheme="minorHAnsi"/>
               </w:rPr>
-              <w:t>Create initial functionality</w:t>
-            </w:r>
-            <w:r>
-              <w:rPr>
-                <w:rFonts w:cstheme="minorHAnsi"/>
-              </w:rPr>
-              <w:t xml:space="preserve"> – home page</w:t>
+              <w:t>Create initial functionality – home page</w:t>
             </w:r>
           </w:p>
         </w:tc>
@@ -492,13 +469,7 @@
               <w:rPr>
                 <w:rFonts w:cstheme="minorHAnsi"/>
               </w:rPr>
-              <w:t xml:space="preserve">Create initial functionality - </w:t>
-            </w:r>
-            <w:r>
-              <w:rPr>
-                <w:rFonts w:cstheme="minorHAnsi"/>
-              </w:rPr>
-              <w:t>Booking a new flight</w:t>
+              <w:t>Create initial functionality - Booking a new flight</w:t>
             </w:r>
           </w:p>
         </w:tc>
@@ -786,19 +757,7 @@
               <w:rPr>
                 <w:rFonts w:cstheme="minorHAnsi"/>
               </w:rPr>
-              <w:t xml:space="preserve">Create initial functionality </w:t>
-            </w:r>
-            <w:r>
-              <w:rPr>
-                <w:rFonts w:cstheme="minorHAnsi"/>
-              </w:rPr>
-              <w:t>-</w:t>
-            </w:r>
-            <w:r>
-              <w:rPr>
-                <w:rFonts w:cstheme="minorHAnsi"/>
-              </w:rPr>
-              <w:t>Customer and Admin login</w:t>
+              <w:t>Create initial functionality -Customer and Admin login</w:t>
             </w:r>
           </w:p>
         </w:tc>
@@ -1276,6 +1235,7 @@
                 <w:rFonts w:cstheme="minorHAnsi"/>
               </w:rPr>
             </w:pPr>
+            <w:proofErr w:type="gramStart"/>
             <w:r>
               <w:rPr>
                 <w:rFonts w:cstheme="minorHAnsi"/>
@@ -1295,6 +1255,7 @@
               </w:rPr>
               <w:t>st</w:t>
             </w:r>
+            <w:proofErr w:type="gramEnd"/>
             <w:r>
               <w:rPr>
                 <w:rFonts w:cstheme="minorHAnsi"/>
@@ -1358,13 +1319,7 @@
               <w:rPr>
                 <w:rFonts w:cstheme="minorHAnsi"/>
               </w:rPr>
-              <w:t xml:space="preserve">Create </w:t>
-            </w:r>
-            <w:r>
-              <w:rPr>
-                <w:rFonts w:cstheme="minorHAnsi"/>
-              </w:rPr>
-              <w:t>common header</w:t>
+              <w:t>Create common header</w:t>
             </w:r>
           </w:p>
         </w:tc>
@@ -1411,6 +1366,7 @@
                 <w:rFonts w:cstheme="minorHAnsi"/>
               </w:rPr>
             </w:pPr>
+            <w:proofErr w:type="gramStart"/>
             <w:r>
               <w:rPr>
                 <w:rFonts w:cstheme="minorHAnsi"/>
@@ -1430,6 +1386,7 @@
               </w:rPr>
               <w:t>st</w:t>
             </w:r>
+            <w:proofErr w:type="gramEnd"/>
             <w:r>
               <w:rPr>
                 <w:rFonts w:cstheme="minorHAnsi"/>
@@ -1739,6 +1696,27 @@
       </w:tr>
     </w:tbl>
     <w:p/>
+    <w:p>
+      <w:pPr>
+        <w:rPr>
+          <w:u w:val="single"/>
+        </w:rPr>
+      </w:pPr>
+    </w:p>
+    <w:p>
+      <w:pPr>
+        <w:rPr>
+          <w:u w:val="single"/>
+        </w:rPr>
+      </w:pPr>
+    </w:p>
+    <w:p>
+      <w:pPr>
+        <w:rPr>
+          <w:u w:val="single"/>
+        </w:rPr>
+      </w:pPr>
+    </w:p>
     <w:p>
       <w:pPr>
         <w:rPr>
@@ -1749,6 +1727,7 @@
         <w:rPr>
           <w:u w:val="single"/>
         </w:rPr>
+        <w:lastRenderedPageBreak/>
         <w:t>Sprint review</w:t>
       </w:r>
     </w:p>
@@ -1782,7 +1761,6 @@
               <w:rPr>
                 <w:rFonts w:cstheme="minorHAnsi"/>
               </w:rPr>
-              <w:lastRenderedPageBreak/>
               <w:t>Task</w:t>
             </w:r>
           </w:p>
@@ -1915,6 +1893,12 @@
                 <w:rFonts w:cstheme="minorHAnsi"/>
               </w:rPr>
             </w:pPr>
+            <w:r>
+              <w:rPr>
+                <w:rFonts w:cstheme="minorHAnsi"/>
+              </w:rPr>
+              <w:t>2</w:t>
+            </w:r>
           </w:p>
         </w:tc>
         <w:tc>
@@ -1928,6 +1912,12 @@
                 <w:rFonts w:cstheme="minorHAnsi"/>
               </w:rPr>
             </w:pPr>
+            <w:r>
+              <w:rPr>
+                <w:rFonts w:cstheme="minorHAnsi"/>
+              </w:rPr>
+              <w:t>Completed</w:t>
+            </w:r>
           </w:p>
         </w:tc>
         <w:tc>
@@ -1941,6 +1931,12 @@
                 <w:rFonts w:cstheme="minorHAnsi"/>
               </w:rPr>
             </w:pPr>
+            <w:r>
+              <w:rPr>
+                <w:rFonts w:cstheme="minorHAnsi"/>
+              </w:rPr>
+              <w:t>0</w:t>
+            </w:r>
           </w:p>
         </w:tc>
         <w:tc>
@@ -1954,6 +1950,12 @@
                 <w:rFonts w:cstheme="minorHAnsi"/>
               </w:rPr>
             </w:pPr>
+            <w:r>
+              <w:rPr>
+                <w:rFonts w:cstheme="minorHAnsi"/>
+              </w:rPr>
+              <w:t>Initial use case diagram for the initial functionality has been created.</w:t>
+            </w:r>
           </w:p>
         </w:tc>
       </w:tr>
@@ -1988,6 +1990,12 @@
                 <w:rFonts w:cstheme="minorHAnsi"/>
               </w:rPr>
             </w:pPr>
+            <w:r>
+              <w:rPr>
+                <w:rFonts w:cstheme="minorHAnsi"/>
+              </w:rPr>
+              <w:t>3</w:t>
+            </w:r>
           </w:p>
         </w:tc>
         <w:tc>
@@ -2001,6 +2009,12 @@
                 <w:rFonts w:cstheme="minorHAnsi"/>
               </w:rPr>
             </w:pPr>
+            <w:r>
+              <w:rPr>
+                <w:rFonts w:cstheme="minorHAnsi"/>
+              </w:rPr>
+              <w:t>Completed</w:t>
+            </w:r>
           </w:p>
         </w:tc>
         <w:tc>
@@ -2014,6 +2028,12 @@
                 <w:rFonts w:cstheme="minorHAnsi"/>
               </w:rPr>
             </w:pPr>
+            <w:r>
+              <w:rPr>
+                <w:rFonts w:cstheme="minorHAnsi"/>
+              </w:rPr>
+              <w:t>0</w:t>
+            </w:r>
           </w:p>
         </w:tc>
         <w:tc>
@@ -2027,6 +2047,12 @@
                 <w:rFonts w:cstheme="minorHAnsi"/>
               </w:rPr>
             </w:pPr>
+            <w:r>
+              <w:rPr>
+                <w:rFonts w:cstheme="minorHAnsi"/>
+              </w:rPr>
+              <w:t>Has been created and is now undergoing usability testing.</w:t>
+            </w:r>
           </w:p>
         </w:tc>
       </w:tr>
@@ -2061,6 +2087,12 @@
                 <w:rFonts w:cstheme="minorHAnsi"/>
               </w:rPr>
             </w:pPr>
+            <w:r>
+              <w:rPr>
+                <w:rFonts w:cstheme="minorHAnsi"/>
+              </w:rPr>
+              <w:t>2</w:t>
+            </w:r>
           </w:p>
         </w:tc>
         <w:tc>
@@ -2074,6 +2106,12 @@
                 <w:rFonts w:cstheme="minorHAnsi"/>
               </w:rPr>
             </w:pPr>
+            <w:r>
+              <w:rPr>
+                <w:rFonts w:cstheme="minorHAnsi"/>
+              </w:rPr>
+              <w:t>Completed</w:t>
+            </w:r>
           </w:p>
         </w:tc>
         <w:tc>
@@ -2087,6 +2125,12 @@
                 <w:rFonts w:cstheme="minorHAnsi"/>
               </w:rPr>
             </w:pPr>
+            <w:r>
+              <w:rPr>
+                <w:rFonts w:cstheme="minorHAnsi"/>
+              </w:rPr>
+              <w:t>0</w:t>
+            </w:r>
           </w:p>
         </w:tc>
         <w:tc>
@@ -2100,6 +2144,12 @@
                 <w:rFonts w:cstheme="minorHAnsi"/>
               </w:rPr>
             </w:pPr>
+            <w:r>
+              <w:rPr>
+                <w:rFonts w:cstheme="minorHAnsi"/>
+              </w:rPr>
+              <w:t>Has been created and is now undergoing usability testing.</w:t>
+            </w:r>
           </w:p>
         </w:tc>
       </w:tr>
@@ -2146,6 +2196,12 @@
                 <w:rFonts w:cstheme="minorHAnsi"/>
               </w:rPr>
             </w:pPr>
+            <w:r>
+              <w:rPr>
+                <w:rFonts w:cstheme="minorHAnsi"/>
+              </w:rPr>
+              <w:t>3</w:t>
+            </w:r>
           </w:p>
         </w:tc>
         <w:tc>
@@ -2159,6 +2215,12 @@
                 <w:rFonts w:cstheme="minorHAnsi"/>
               </w:rPr>
             </w:pPr>
+            <w:r>
+              <w:rPr>
+                <w:rFonts w:cstheme="minorHAnsi"/>
+              </w:rPr>
+              <w:t>Completed</w:t>
+            </w:r>
           </w:p>
         </w:tc>
         <w:tc>
@@ -2172,6 +2234,12 @@
                 <w:rFonts w:cstheme="minorHAnsi"/>
               </w:rPr>
             </w:pPr>
+            <w:r>
+              <w:rPr>
+                <w:rFonts w:cstheme="minorHAnsi"/>
+              </w:rPr>
+              <w:t>0</w:t>
+            </w:r>
           </w:p>
         </w:tc>
         <w:tc>
@@ -2185,6 +2253,12 @@
                 <w:rFonts w:cstheme="minorHAnsi"/>
               </w:rPr>
             </w:pPr>
+            <w:r>
+              <w:rPr>
+                <w:rFonts w:cstheme="minorHAnsi"/>
+              </w:rPr>
+              <w:t>Has been created and is now undergoing usability testing.</w:t>
+            </w:r>
           </w:p>
         </w:tc>
       </w:tr>
@@ -2219,6 +2293,12 @@
                 <w:rFonts w:cstheme="minorHAnsi"/>
               </w:rPr>
             </w:pPr>
+            <w:r>
+              <w:rPr>
+                <w:rFonts w:cstheme="minorHAnsi"/>
+              </w:rPr>
+              <w:t>3</w:t>
+            </w:r>
           </w:p>
         </w:tc>
         <w:tc>
@@ -2232,6 +2312,12 @@
                 <w:rFonts w:cstheme="minorHAnsi"/>
               </w:rPr>
             </w:pPr>
+            <w:r>
+              <w:rPr>
+                <w:rFonts w:cstheme="minorHAnsi"/>
+              </w:rPr>
+              <w:t>Completed</w:t>
+            </w:r>
           </w:p>
         </w:tc>
         <w:tc>
@@ -2245,6 +2331,12 @@
                 <w:rFonts w:cstheme="minorHAnsi"/>
               </w:rPr>
             </w:pPr>
+            <w:r>
+              <w:rPr>
+                <w:rFonts w:cstheme="minorHAnsi"/>
+              </w:rPr>
+              <w:t>0</w:t>
+            </w:r>
           </w:p>
         </w:tc>
         <w:tc>
@@ -2258,6 +2350,12 @@
                 <w:rFonts w:cstheme="minorHAnsi"/>
               </w:rPr>
             </w:pPr>
+            <w:r>
+              <w:rPr>
+                <w:rFonts w:cstheme="minorHAnsi"/>
+              </w:rPr>
+              <w:t>Has been created and is now undergoing usability testing.</w:t>
+            </w:r>
           </w:p>
         </w:tc>
       </w:tr>
@@ -2304,6 +2402,12 @@
                 <w:rFonts w:cstheme="minorHAnsi"/>
               </w:rPr>
             </w:pPr>
+            <w:r>
+              <w:rPr>
+                <w:rFonts w:cstheme="minorHAnsi"/>
+              </w:rPr>
+              <w:t>2</w:t>
+            </w:r>
           </w:p>
         </w:tc>
         <w:tc>
@@ -2317,6 +2421,12 @@
                 <w:rFonts w:cstheme="minorHAnsi"/>
               </w:rPr>
             </w:pPr>
+            <w:r>
+              <w:rPr>
+                <w:rFonts w:cstheme="minorHAnsi"/>
+              </w:rPr>
+              <w:t>Completed</w:t>
+            </w:r>
           </w:p>
         </w:tc>
         <w:tc>
@@ -2330,6 +2440,12 @@
                 <w:rFonts w:cstheme="minorHAnsi"/>
               </w:rPr>
             </w:pPr>
+            <w:r>
+              <w:rPr>
+                <w:rFonts w:cstheme="minorHAnsi"/>
+              </w:rPr>
+              <w:t>0</w:t>
+            </w:r>
           </w:p>
         </w:tc>
         <w:tc>
@@ -2343,6 +2459,14 @@
                 <w:rFonts w:cstheme="minorHAnsi"/>
               </w:rPr>
             </w:pPr>
+            <w:r>
+              <w:rPr>
+                <w:rFonts w:cstheme="minorHAnsi"/>
+              </w:rPr>
+              <w:t>Has been created and is now undergoing usability testing.</w:t>
+            </w:r>
+            <w:bookmarkStart w:id="0" w:name="_GoBack"/>
+            <w:bookmarkEnd w:id="0"/>
           </w:p>
         </w:tc>
       </w:tr>
@@ -2377,6 +2501,12 @@
                 <w:rFonts w:cstheme="minorHAnsi"/>
               </w:rPr>
             </w:pPr>
+            <w:r>
+              <w:rPr>
+                <w:rFonts w:cstheme="minorHAnsi"/>
+              </w:rPr>
+              <w:t>4</w:t>
+            </w:r>
           </w:p>
         </w:tc>
         <w:tc>
@@ -2390,6 +2520,12 @@
                 <w:rFonts w:cstheme="minorHAnsi"/>
               </w:rPr>
             </w:pPr>
+            <w:r>
+              <w:rPr>
+                <w:rFonts w:cstheme="minorHAnsi"/>
+              </w:rPr>
+              <w:t>Completed</w:t>
+            </w:r>
           </w:p>
         </w:tc>
         <w:tc>
@@ -2403,6 +2539,12 @@
                 <w:rFonts w:cstheme="minorHAnsi"/>
               </w:rPr>
             </w:pPr>
+            <w:r>
+              <w:rPr>
+                <w:rFonts w:cstheme="minorHAnsi"/>
+              </w:rPr>
+              <w:t>0</w:t>
+            </w:r>
           </w:p>
         </w:tc>
         <w:tc>
@@ -2416,6 +2558,12 @@
                 <w:rFonts w:cstheme="minorHAnsi"/>
               </w:rPr>
             </w:pPr>
+            <w:r>
+              <w:rPr>
+                <w:rFonts w:cstheme="minorHAnsi"/>
+              </w:rPr>
+              <w:t>All the foundations have been created including the tables, view and procedures.</w:t>
+            </w:r>
           </w:p>
         </w:tc>
       </w:tr>
@@ -2450,6 +2598,12 @@
                 <w:rFonts w:cstheme="minorHAnsi"/>
               </w:rPr>
             </w:pPr>
+            <w:r>
+              <w:rPr>
+                <w:rFonts w:cstheme="minorHAnsi"/>
+              </w:rPr>
+              <w:t>1</w:t>
+            </w:r>
           </w:p>
         </w:tc>
         <w:tc>
@@ -2463,6 +2617,12 @@
                 <w:rFonts w:cstheme="minorHAnsi"/>
               </w:rPr>
             </w:pPr>
+            <w:r>
+              <w:rPr>
+                <w:rFonts w:cstheme="minorHAnsi"/>
+              </w:rPr>
+              <w:t>Completed</w:t>
+            </w:r>
           </w:p>
         </w:tc>
         <w:tc>
@@ -2476,6 +2636,12 @@
                 <w:rFonts w:cstheme="minorHAnsi"/>
               </w:rPr>
             </w:pPr>
+            <w:r>
+              <w:rPr>
+                <w:rFonts w:cstheme="minorHAnsi"/>
+              </w:rPr>
+              <w:t>0</w:t>
+            </w:r>
           </w:p>
         </w:tc>
         <w:tc>
@@ -2489,6 +2655,12 @@
                 <w:rFonts w:cstheme="minorHAnsi"/>
               </w:rPr>
             </w:pPr>
+            <w:r>
+              <w:rPr>
+                <w:rFonts w:cstheme="minorHAnsi"/>
+              </w:rPr>
+              <w:t xml:space="preserve">We have a working common footer across the application. </w:t>
+            </w:r>
           </w:p>
         </w:tc>
       </w:tr>
@@ -2523,6 +2695,12 @@
                 <w:rFonts w:cstheme="minorHAnsi"/>
               </w:rPr>
             </w:pPr>
+            <w:r>
+              <w:rPr>
+                <w:rFonts w:cstheme="minorHAnsi"/>
+              </w:rPr>
+              <w:t>1</w:t>
+            </w:r>
           </w:p>
         </w:tc>
         <w:tc>
@@ -2536,6 +2714,12 @@
                 <w:rFonts w:cstheme="minorHAnsi"/>
               </w:rPr>
             </w:pPr>
+            <w:r>
+              <w:rPr>
+                <w:rFonts w:cstheme="minorHAnsi"/>
+              </w:rPr>
+              <w:t>Completed</w:t>
+            </w:r>
           </w:p>
         </w:tc>
         <w:tc>
@@ -2549,6 +2733,12 @@
                 <w:rFonts w:cstheme="minorHAnsi"/>
               </w:rPr>
             </w:pPr>
+            <w:r>
+              <w:rPr>
+                <w:rFonts w:cstheme="minorHAnsi"/>
+              </w:rPr>
+              <w:t>0</w:t>
+            </w:r>
           </w:p>
         </w:tc>
         <w:tc>
@@ -2562,6 +2752,12 @@
                 <w:rFonts w:cstheme="minorHAnsi"/>
               </w:rPr>
             </w:pPr>
+            <w:r>
+              <w:rPr>
+                <w:rFonts w:cstheme="minorHAnsi"/>
+              </w:rPr>
+              <w:t>We have a working common footer across the application.</w:t>
+            </w:r>
           </w:p>
         </w:tc>
       </w:tr>
@@ -2596,6 +2792,12 @@
                 <w:rFonts w:cstheme="minorHAnsi"/>
               </w:rPr>
             </w:pPr>
+            <w:r>
+              <w:rPr>
+                <w:rFonts w:cstheme="minorHAnsi"/>
+              </w:rPr>
+              <w:t>1</w:t>
+            </w:r>
           </w:p>
         </w:tc>
         <w:tc>
@@ -2609,6 +2811,12 @@
                 <w:rFonts w:cstheme="minorHAnsi"/>
               </w:rPr>
             </w:pPr>
+            <w:r>
+              <w:rPr>
+                <w:rFonts w:cstheme="minorHAnsi"/>
+              </w:rPr>
+              <w:t>Completed</w:t>
+            </w:r>
           </w:p>
         </w:tc>
         <w:tc>
@@ -2622,6 +2830,12 @@
                 <w:rFonts w:cstheme="minorHAnsi"/>
               </w:rPr>
             </w:pPr>
+            <w:r>
+              <w:rPr>
+                <w:rFonts w:cstheme="minorHAnsi"/>
+              </w:rPr>
+              <w:t>0</w:t>
+            </w:r>
           </w:p>
         </w:tc>
         <w:tc>
@@ -2635,6 +2849,12 @@
                 <w:rFonts w:cstheme="minorHAnsi"/>
               </w:rPr>
             </w:pPr>
+            <w:r>
+              <w:rPr>
+                <w:rFonts w:cstheme="minorHAnsi"/>
+              </w:rPr>
+              <w:t>Presentation was prepared in time and presented by all members.</w:t>
+            </w:r>
           </w:p>
         </w:tc>
       </w:tr>
@@ -2669,6 +2889,12 @@
                 <w:rFonts w:cstheme="minorHAnsi"/>
               </w:rPr>
             </w:pPr>
+            <w:r>
+              <w:rPr>
+                <w:rFonts w:cstheme="minorHAnsi"/>
+              </w:rPr>
+              <w:t>2</w:t>
+            </w:r>
           </w:p>
         </w:tc>
         <w:tc>
@@ -2682,6 +2908,12 @@
                 <w:rFonts w:cstheme="minorHAnsi"/>
               </w:rPr>
             </w:pPr>
+            <w:r>
+              <w:rPr>
+                <w:rFonts w:cstheme="minorHAnsi"/>
+              </w:rPr>
+              <w:t>Completed</w:t>
+            </w:r>
           </w:p>
         </w:tc>
         <w:tc>
@@ -2695,6 +2927,12 @@
                 <w:rFonts w:cstheme="minorHAnsi"/>
               </w:rPr>
             </w:pPr>
+            <w:r>
+              <w:rPr>
+                <w:rFonts w:cstheme="minorHAnsi"/>
+              </w:rPr>
+              <w:t>0</w:t>
+            </w:r>
           </w:p>
         </w:tc>
         <w:tc>
@@ -2708,6 +2946,12 @@
                 <w:rFonts w:cstheme="minorHAnsi"/>
               </w:rPr>
             </w:pPr>
+            <w:r>
+              <w:rPr>
+                <w:rFonts w:cstheme="minorHAnsi"/>
+              </w:rPr>
+              <w:t>Completed by members and no needs to be collated into a final version.</w:t>
+            </w:r>
           </w:p>
         </w:tc>
       </w:tr>
@@ -2804,7 +3048,7 @@
       </w:pPr>
     </w:pPrDefault>
   </w:docDefaults>
-  <w:latentStyles w:defLockedState="0" w:defUIPriority="99" w:defSemiHidden="0" w:defUnhideWhenUsed="0" w:defQFormat="0" w:count="375">
+  <w:latentStyles w:defLockedState="0" w:defUIPriority="99" w:defSemiHidden="0" w:defUnhideWhenUsed="0" w:defQFormat="0" w:count="376">
     <w:lsdException w:name="Normal" w:uiPriority="0" w:qFormat="1"/>
     <w:lsdException w:name="heading 1" w:uiPriority="9" w:qFormat="1"/>
     <w:lsdException w:name="heading 2" w:semiHidden="1" w:uiPriority="9" w:unhideWhenUsed="1" w:qFormat="1"/>
@@ -3180,6 +3424,7 @@
     <w:lsdException w:name="Smart Hyperlink" w:semiHidden="1" w:unhideWhenUsed="1"/>
     <w:lsdException w:name="Hashtag" w:semiHidden="1" w:unhideWhenUsed="1"/>
     <w:lsdException w:name="Unresolved Mention" w:semiHidden="1" w:unhideWhenUsed="1"/>
+    <w:lsdException w:name="Smart Link" w:semiHidden="1" w:unhideWhenUsed="1"/>
   </w:latentStyles>
   <w:style w:type="paragraph" w:default="1" w:styleId="Normal">
     <w:name w:val="Normal"/>
@@ -3579,6 +3824,12 @@
 </file>
 
 <file path=customXml/item1.xml><?xml version="1.0" encoding="utf-8"?>
+<p:properties xmlns:p="http://schemas.microsoft.com/office/2006/metadata/properties" xmlns:xsi="http://www.w3.org/2001/XMLSchema-instance" xmlns:pc="http://schemas.microsoft.com/office/infopath/2007/PartnerControls">
+  <documentManagement/>
+</p:properties>
+</file>
+
+<file path=customXml/item2.xml><?xml version="1.0" encoding="utf-8"?>
 <ct:contentTypeSchema xmlns:ct="http://schemas.microsoft.com/office/2006/metadata/contentType" xmlns:ma="http://schemas.microsoft.com/office/2006/metadata/properties/metaAttributes" ct:_="" ma:_="" ma:contentTypeName="Document" ma:contentTypeID="0x010100E54BBEF4A356A4408AAF877EC144A58B" ma:contentTypeVersion="2" ma:contentTypeDescription="Create a new document." ma:contentTypeScope="" ma:versionID="01c6a9692b9ba50f6d70e5e6641394b0">
   <xsd:schema xmlns:xsd="http://www.w3.org/2001/XMLSchema" xmlns:xs="http://www.w3.org/2001/XMLSchema" xmlns:p="http://schemas.microsoft.com/office/2006/metadata/properties" xmlns:ns3="6be3bd52-4f10-47c4-bcd7-ef55d2ecc22c" targetNamespace="http://schemas.microsoft.com/office/2006/metadata/properties" ma:root="true" ma:fieldsID="8c45bdc06922b01fad081c0c02202fb3" ns3:_="">
     <xsd:import namespace="6be3bd52-4f10-47c4-bcd7-ef55d2ecc22c"/>
@@ -3710,7 +3961,7 @@
 </ct:contentTypeSchema>
 </file>
 
-<file path=customXml/item2.xml><?xml version="1.0" encoding="utf-8"?>
+<file path=customXml/item3.xml><?xml version="1.0" encoding="utf-8"?>
 <?mso-contentType ?>
 <FormTemplates xmlns="http://schemas.microsoft.com/sharepoint/v3/contenttype/forms">
   <Display>DocumentLibraryForm</Display>
@@ -3719,13 +3970,16 @@
 </FormTemplates>
 </file>
 
-<file path=customXml/item3.xml><?xml version="1.0" encoding="utf-8"?>
-<p:properties xmlns:p="http://schemas.microsoft.com/office/2006/metadata/properties" xmlns:xsi="http://www.w3.org/2001/XMLSchema-instance" xmlns:pc="http://schemas.microsoft.com/office/infopath/2007/PartnerControls">
-  <documentManagement/>
-</p:properties>
+<file path=customXml/itemProps1.xml><?xml version="1.0" encoding="utf-8"?>
+<ds:datastoreItem xmlns:ds="http://schemas.openxmlformats.org/officeDocument/2006/customXml" ds:itemID="{77E7CB4C-BCB8-455D-9F92-44F7FC01AF6E}">
+  <ds:schemaRefs>
+    <ds:schemaRef ds:uri="http://schemas.microsoft.com/office/2006/metadata/properties"/>
+    <ds:schemaRef ds:uri="http://schemas.microsoft.com/office/infopath/2007/PartnerControls"/>
+  </ds:schemaRefs>
+</ds:datastoreItem>
 </file>
 
-<file path=customXml/itemProps1.xml><?xml version="1.0" encoding="utf-8"?>
+<file path=customXml/itemProps2.xml><?xml version="1.0" encoding="utf-8"?>
 <ds:datastoreItem xmlns:ds="http://schemas.openxmlformats.org/officeDocument/2006/customXml" ds:itemID="{89AFE4F9-8D5C-4AC1-A069-66E2A5C52821}">
   <ds:schemaRefs>
     <ds:schemaRef ds:uri="http://schemas.microsoft.com/office/2006/metadata/contentType"/>
@@ -3743,19 +3997,10 @@
 </ds:datastoreItem>
 </file>
 
-<file path=customXml/itemProps2.xml><?xml version="1.0" encoding="utf-8"?>
+<file path=customXml/itemProps3.xml><?xml version="1.0" encoding="utf-8"?>
 <ds:datastoreItem xmlns:ds="http://schemas.openxmlformats.org/officeDocument/2006/customXml" ds:itemID="{08CF55C7-CF76-4C75-A8B4-012A30442706}">
   <ds:schemaRefs>
     <ds:schemaRef ds:uri="http://schemas.microsoft.com/sharepoint/v3/contenttype/forms"/>
   </ds:schemaRefs>
 </ds:datastoreItem>
-</file>
-
-<file path=customXml/itemProps3.xml><?xml version="1.0" encoding="utf-8"?>
-<ds:datastoreItem xmlns:ds="http://schemas.openxmlformats.org/officeDocument/2006/customXml" ds:itemID="{77E7CB4C-BCB8-455D-9F92-44F7FC01AF6E}">
-  <ds:schemaRefs>
-    <ds:schemaRef ds:uri="http://schemas.microsoft.com/office/2006/metadata/properties"/>
-    <ds:schemaRef ds:uri="http://schemas.microsoft.com/office/infopath/2007/PartnerControls"/>
-  </ds:schemaRefs>
-</ds:datastoreItem>
 </file>
</xml_diff>